<commit_message>
added Annie sed accl rates & moved config data to AnnieLake folder
</commit_message>
<xml_diff>
--- a/AnnieLake/StagingData/Annie_notes.docx
+++ b/AnnieLake/StagingData/Annie_notes.docx
@@ -322,15 +322,36 @@
       </w:r>
       <w:proofErr w:type="spellEnd"/>
       <w:r>
-        <w:t xml:space="preserve">= literature estimates from Jin et al. for shallow </w:t>
-      </w:r>
-      <w:proofErr w:type="spellStart"/>
-      <w:r>
-        <w:t>karst</w:t>
-      </w:r>
-      <w:proofErr w:type="spellEnd"/>
-      <w:r>
-        <w:t xml:space="preserve"> aquifer wells in north central Florida</w:t>
+        <w:t xml:space="preserve">= </w:t>
+      </w:r>
+      <w:r>
+        <w:t xml:space="preserve">personal comm. w/ </w:t>
+      </w:r>
+      <w:proofErr w:type="spellStart"/>
+      <w:r>
+        <w:t>Ev</w:t>
+      </w:r>
+      <w:proofErr w:type="spellEnd"/>
+      <w:r>
+        <w:t xml:space="preserve"> &amp; Rudolf Jaffe: DOC </w:t>
+      </w:r>
+      <w:proofErr w:type="spellStart"/>
+      <w:proofErr w:type="gramStart"/>
+      <w:r>
+        <w:t>gw</w:t>
+      </w:r>
+      <w:proofErr w:type="spellEnd"/>
+      <w:proofErr w:type="gramEnd"/>
+      <w:r>
+        <w:t xml:space="preserve"> is approximately equal to DOC water column. Use in-lake concentrations for </w:t>
+      </w:r>
+      <w:proofErr w:type="spellStart"/>
+      <w:r>
+        <w:t>gw</w:t>
+      </w:r>
+      <w:proofErr w:type="spellEnd"/>
+      <w:r>
+        <w:t xml:space="preserve"> inflow concentration</w:t>
       </w:r>
     </w:p>
     <w:p>
@@ -343,6 +364,18 @@
       </w:pPr>
       <w:r>
         <w:t xml:space="preserve">Problem that needs resolving—current configuration inputs are for non storm events. Relative surface water inflow contributions only exist during storm events. Need to be able to make this proportion dynamic w/ increased rainfall. </w:t>
+      </w:r>
+    </w:p>
+    <w:p>
+      <w:pPr>
+        <w:pStyle w:val="ListParagraph"/>
+        <w:numPr>
+          <w:ilvl w:val="0"/>
+          <w:numId w:val="1"/>
+        </w:numPr>
+      </w:pPr>
+      <w:r>
+        <w:t>OC sediment accumulation rates were provided by Evelyn (from sediment traps)</w:t>
       </w:r>
     </w:p>
     <w:p>

</xml_diff>